<commit_message>
Tópicos 5 E 6 dos entregaveis
</commit_message>
<xml_diff>
--- a/Integrantes/Lucasss/5_6.docx
+++ b/Integrantes/Lucasss/5_6.docx
@@ -144,6 +144,7 @@
     <w:p>
       <w:pPr>
         <w:rPr>
+          <w:color w:val="FF0000"/>
           <w:sz w:val="20"/>
           <w:szCs w:val="20"/>
         </w:rPr>
@@ -152,6 +153,7 @@
     <w:p>
       <w:pPr>
         <w:rPr>
+          <w:color w:val="FF0000"/>
           <w:sz w:val="20"/>
           <w:szCs w:val="20"/>
         </w:rPr>
@@ -161,6 +163,7 @@
       <w:pPr>
         <w:rPr>
           <w:rFonts w:ascii="Arial" w:hAnsi="Arial" w:cs="Arial"/>
+          <w:color w:val="FF0000"/>
           <w:sz w:val="27"/>
           <w:szCs w:val="27"/>
           <w:shd w:val="clear" w:color="auto" w:fill="FFFFFF"/>
@@ -169,6 +172,7 @@
       <w:r>
         <w:rPr>
           <w:rFonts w:ascii="Arial" w:hAnsi="Arial" w:cs="Arial"/>
+          <w:color w:val="FF0000"/>
           <w:sz w:val="27"/>
           <w:szCs w:val="27"/>
           <w:shd w:val="clear" w:color="auto" w:fill="FFFFFF"/>
@@ -180,14 +184,14 @@
       <w:pPr>
         <w:rPr>
           <w:rFonts w:ascii="Arial" w:hAnsi="Arial" w:cs="Arial"/>
-          <w:color w:val="222222"/>
-          <w:shd w:val="clear" w:color="auto" w:fill="FFFFFF"/>
-        </w:rPr>
-      </w:pPr>
-      <w:r>
-        <w:rPr>
-          <w:rFonts w:ascii="Arial" w:hAnsi="Arial" w:cs="Arial"/>
-          <w:color w:val="222222"/>
+          <w:color w:val="FF0000"/>
+          <w:shd w:val="clear" w:color="auto" w:fill="FFFFFF"/>
+        </w:rPr>
+      </w:pPr>
+      <w:r>
+        <w:rPr>
+          <w:rFonts w:ascii="Arial" w:hAnsi="Arial" w:cs="Arial"/>
+          <w:color w:val="FF0000"/>
           <w:shd w:val="clear" w:color="auto" w:fill="FFFFFF"/>
         </w:rPr>
         <w:t>Utilize argumentos objetivos e citações de autores reconhecidos da área de sua graduação – isso poderá ser de grande ajuda, pois dará mais credibilidade ao </w:t>
@@ -197,7 +201,7 @@
           <w:rFonts w:ascii="Arial" w:hAnsi="Arial" w:cs="Arial"/>
           <w:b/>
           <w:bCs/>
-          <w:color w:val="222222"/>
+          <w:color w:val="FF0000"/>
           <w:shd w:val="clear" w:color="auto" w:fill="FFFFFF"/>
         </w:rPr>
         <w:t>seu TCC</w:t>
@@ -205,7 +209,7 @@
       <w:r>
         <w:rPr>
           <w:rFonts w:ascii="Arial" w:hAnsi="Arial" w:cs="Arial"/>
-          <w:color w:val="222222"/>
+          <w:color w:val="FF0000"/>
           <w:shd w:val="clear" w:color="auto" w:fill="FFFFFF"/>
         </w:rPr>
         <w:t>. Não prolongue muito a sua </w:t>
@@ -215,7 +219,7 @@
           <w:rFonts w:ascii="Arial" w:hAnsi="Arial" w:cs="Arial"/>
           <w:b/>
           <w:bCs/>
-          <w:color w:val="222222"/>
+          <w:color w:val="FF0000"/>
           <w:shd w:val="clear" w:color="auto" w:fill="FFFFFF"/>
         </w:rPr>
         <w:t>justificativa</w:t>
@@ -223,7 +227,7 @@
       <w:r>
         <w:rPr>
           <w:rFonts w:ascii="Arial" w:hAnsi="Arial" w:cs="Arial"/>
-          <w:color w:val="222222"/>
+          <w:color w:val="FF0000"/>
           <w:shd w:val="clear" w:color="auto" w:fill="FFFFFF"/>
         </w:rPr>
         <w:t>: apenas pontue as principais características do </w:t>
@@ -233,7 +237,7 @@
           <w:rFonts w:ascii="Arial" w:hAnsi="Arial" w:cs="Arial"/>
           <w:b/>
           <w:bCs/>
-          <w:color w:val="222222"/>
+          <w:color w:val="FF0000"/>
           <w:shd w:val="clear" w:color="auto" w:fill="FFFFFF"/>
         </w:rPr>
         <w:t>tema</w:t>
@@ -241,7 +245,7 @@
       <w:r>
         <w:rPr>
           <w:rFonts w:ascii="Arial" w:hAnsi="Arial" w:cs="Arial"/>
-          <w:color w:val="222222"/>
+          <w:color w:val="FF0000"/>
           <w:shd w:val="clear" w:color="auto" w:fill="FFFFFF"/>
         </w:rPr>
         <w:t> proposto e a sua relevância para os acadêmicos da área.</w:t>
@@ -251,14 +255,14 @@
       <w:pPr>
         <w:rPr>
           <w:rFonts w:ascii="Arial" w:hAnsi="Arial" w:cs="Arial"/>
-          <w:color w:val="222222"/>
-          <w:shd w:val="clear" w:color="auto" w:fill="FFFFFF"/>
-        </w:rPr>
-      </w:pPr>
-      <w:r>
-        <w:rPr>
-          <w:rFonts w:ascii="Arial" w:hAnsi="Arial" w:cs="Arial"/>
-          <w:color w:val="172938"/>
+          <w:color w:val="FF0000"/>
+          <w:shd w:val="clear" w:color="auto" w:fill="FFFFFF"/>
+        </w:rPr>
+      </w:pPr>
+      <w:r>
+        <w:rPr>
+          <w:rFonts w:ascii="Arial" w:hAnsi="Arial" w:cs="Arial"/>
+          <w:color w:val="FF0000"/>
           <w:sz w:val="21"/>
           <w:szCs w:val="21"/>
           <w:shd w:val="clear" w:color="auto" w:fill="FFFFFF"/>
@@ -285,6 +289,7 @@
     </w:p>
     <w:p>
       <w:pPr>
+        <w:spacing w:line="360" w:lineRule="auto"/>
         <w:jc w:val="both"/>
         <w:rPr>
           <w:rFonts w:ascii="Arial" w:hAnsi="Arial" w:cs="Arial"/>
@@ -294,6 +299,26 @@
           <w:shd w:val="clear" w:color="auto" w:fill="FFFFFF"/>
         </w:rPr>
       </w:pPr>
+      <w:r>
+        <w:rPr>
+          <w:rFonts w:ascii="Arial" w:hAnsi="Arial" w:cs="Arial"/>
+          <w:color w:val="000000" w:themeColor="text1"/>
+          <w:sz w:val="24"/>
+          <w:szCs w:val="24"/>
+          <w:shd w:val="clear" w:color="auto" w:fill="FFFFFF"/>
+        </w:rPr>
+        <w:t>5.</w:t>
+      </w:r>
+      <w:r>
+        <w:rPr>
+          <w:rFonts w:ascii="Arial" w:hAnsi="Arial" w:cs="Arial"/>
+          <w:color w:val="000000" w:themeColor="text1"/>
+          <w:sz w:val="24"/>
+          <w:szCs w:val="24"/>
+          <w:shd w:val="clear" w:color="auto" w:fill="FFFFFF"/>
+        </w:rPr>
+        <w:tab/>
+      </w:r>
       <w:r>
         <w:rPr>
           <w:rFonts w:ascii="Arial" w:hAnsi="Arial" w:cs="Arial"/>
@@ -361,6 +386,7 @@
     </w:p>
     <w:p>
       <w:pPr>
+        <w:spacing w:line="360" w:lineRule="auto"/>
         <w:jc w:val="both"/>
         <w:rPr>
           <w:rFonts w:ascii="Arial" w:hAnsi="Arial" w:cs="Arial"/>
@@ -396,6 +422,7 @@
     </w:p>
     <w:p>
       <w:pPr>
+        <w:spacing w:line="360" w:lineRule="auto"/>
         <w:jc w:val="both"/>
         <w:rPr>
           <w:rFonts w:ascii="Arial" w:hAnsi="Arial" w:cs="Arial"/>
@@ -415,6 +442,7 @@
           <w:szCs w:val="24"/>
           <w:shd w:val="clear" w:color="auto" w:fill="FFFFFF"/>
         </w:rPr>
+        <w:lastRenderedPageBreak/>
         <w:t xml:space="preserve">Carente em </w:t>
       </w:r>
       <w:r>
@@ -541,6 +569,7 @@
     </w:p>
     <w:p>
       <w:pPr>
+        <w:spacing w:line="360" w:lineRule="auto"/>
         <w:jc w:val="both"/>
         <w:rPr>
           <w:rFonts w:ascii="Arial" w:hAnsi="Arial" w:cs="Arial"/>
@@ -560,68 +589,552 @@
           <w:szCs w:val="24"/>
           <w:shd w:val="clear" w:color="auto" w:fill="FFFFFF"/>
         </w:rPr>
+        <w:t xml:space="preserve">Importante deixar claro o quanto pesquisas </w:t>
+      </w:r>
+      <w:r>
+        <w:rPr>
+          <w:rFonts w:ascii="Arial" w:hAnsi="Arial" w:cs="Arial"/>
+          <w:bCs/>
+          <w:color w:val="000000" w:themeColor="text1"/>
+          <w:sz w:val="24"/>
+          <w:szCs w:val="24"/>
+          <w:shd w:val="clear" w:color="auto" w:fill="FFFFFF"/>
+        </w:rPr>
+        <w:t xml:space="preserve">relacionadas a este tema é importante tanto empiricamente quanto teoricamente. </w:t>
+      </w:r>
+    </w:p>
+    <w:p>
+      <w:pPr>
+        <w:spacing w:line="360" w:lineRule="auto"/>
+        <w:jc w:val="both"/>
+        <w:rPr>
+          <w:rFonts w:ascii="Arial" w:hAnsi="Arial" w:cs="Arial"/>
+          <w:bCs/>
+          <w:color w:val="000000" w:themeColor="text1"/>
+          <w:sz w:val="24"/>
+          <w:szCs w:val="24"/>
+          <w:shd w:val="clear" w:color="auto" w:fill="FFFFFF"/>
+        </w:rPr>
+      </w:pPr>
+      <w:r>
+        <w:rPr>
+          <w:rFonts w:ascii="Arial" w:hAnsi="Arial" w:cs="Arial"/>
+          <w:bCs/>
+          <w:color w:val="000000" w:themeColor="text1"/>
+          <w:sz w:val="24"/>
+          <w:szCs w:val="24"/>
+          <w:shd w:val="clear" w:color="auto" w:fill="FFFFFF"/>
+        </w:rPr>
+        <w:t>Na prática a metodologia aplicada para a previsão de produção de alimento é basicamente baseada na experiência pessoal do gestor da cozinha. Que por ser um método exclusivamente baseado em seus conhecimentos</w:t>
+      </w:r>
+      <w:r>
+        <w:rPr>
+          <w:rFonts w:ascii="Arial" w:hAnsi="Arial" w:cs="Arial"/>
+          <w:bCs/>
+          <w:color w:val="000000" w:themeColor="text1"/>
+          <w:sz w:val="24"/>
+          <w:szCs w:val="24"/>
+          <w:shd w:val="clear" w:color="auto" w:fill="FFFFFF"/>
+        </w:rPr>
+        <w:t>,</w:t>
+      </w:r>
+      <w:r>
+        <w:rPr>
+          <w:rFonts w:ascii="Arial" w:hAnsi="Arial" w:cs="Arial"/>
+          <w:bCs/>
+          <w:color w:val="000000" w:themeColor="text1"/>
+          <w:sz w:val="24"/>
+          <w:szCs w:val="24"/>
+          <w:shd w:val="clear" w:color="auto" w:fill="FFFFFF"/>
+        </w:rPr>
+        <w:t xml:space="preserve"> geram margens de erros enormes, causando assim o desperdício por excesso de produção, que são danos não só ao meio ambiente, mas também um desperdício de recursos monetário para a cozinha responsável.</w:t>
+      </w:r>
+      <w:r>
+        <w:rPr>
+          <w:rFonts w:ascii="Arial" w:hAnsi="Arial" w:cs="Arial"/>
+          <w:bCs/>
+          <w:color w:val="000000" w:themeColor="text1"/>
+          <w:sz w:val="24"/>
+          <w:szCs w:val="24"/>
+          <w:shd w:val="clear" w:color="auto" w:fill="FFFFFF"/>
+        </w:rPr>
+        <w:t xml:space="preserve"> Por isso é importante a quebra desse paradigma, para uma obter uma previsão mais assertiva e concreta na hora da tomada de decisão.</w:t>
+      </w:r>
+    </w:p>
+    <w:p>
+      <w:pPr>
+        <w:spacing w:line="360" w:lineRule="auto"/>
+        <w:jc w:val="both"/>
+        <w:rPr>
+          <w:rFonts w:ascii="Arial" w:hAnsi="Arial" w:cs="Arial"/>
+          <w:bCs/>
+          <w:color w:val="000000" w:themeColor="text1"/>
+          <w:sz w:val="24"/>
+          <w:szCs w:val="24"/>
+          <w:u w:val="words"/>
+          <w:shd w:val="clear" w:color="auto" w:fill="FFFFFF"/>
+        </w:rPr>
+      </w:pPr>
+      <w:r>
+        <w:rPr>
+          <w:rFonts w:ascii="Arial" w:hAnsi="Arial" w:cs="Arial"/>
+          <w:bCs/>
+          <w:color w:val="000000" w:themeColor="text1"/>
+          <w:sz w:val="24"/>
+          <w:szCs w:val="24"/>
+          <w:shd w:val="clear" w:color="auto" w:fill="FFFFFF"/>
+        </w:rPr>
+        <w:t xml:space="preserve">A parte teorética é de suma importância, pois com a inteligência artificial e </w:t>
+      </w:r>
+      <w:proofErr w:type="spellStart"/>
+      <w:r>
+        <w:rPr>
+          <w:rFonts w:ascii="Arial" w:hAnsi="Arial" w:cs="Arial"/>
+          <w:bCs/>
+          <w:color w:val="000000" w:themeColor="text1"/>
+          <w:sz w:val="24"/>
+          <w:szCs w:val="24"/>
+          <w:shd w:val="clear" w:color="auto" w:fill="FFFFFF"/>
+        </w:rPr>
+        <w:t>Machine</w:t>
+      </w:r>
+      <w:proofErr w:type="spellEnd"/>
+      <w:r>
+        <w:rPr>
+          <w:rFonts w:ascii="Arial" w:hAnsi="Arial" w:cs="Arial"/>
+          <w:bCs/>
+          <w:color w:val="000000" w:themeColor="text1"/>
+          <w:sz w:val="24"/>
+          <w:szCs w:val="24"/>
+          <w:shd w:val="clear" w:color="auto" w:fill="FFFFFF"/>
+        </w:rPr>
+        <w:t xml:space="preserve"> Learning conseguimos gerenciar diversas atividades e tomadas de decisões, exigindo o máximo </w:t>
+      </w:r>
+      <w:r>
+        <w:rPr>
+          <w:rFonts w:ascii="Arial" w:hAnsi="Arial" w:cs="Arial"/>
+          <w:bCs/>
+          <w:color w:val="000000" w:themeColor="text1"/>
+          <w:sz w:val="24"/>
+          <w:szCs w:val="24"/>
+          <w:shd w:val="clear" w:color="auto" w:fill="FFFFFF"/>
+        </w:rPr>
+        <w:t xml:space="preserve">do </w:t>
+      </w:r>
+      <w:r>
+        <w:rPr>
+          <w:rFonts w:ascii="Arial" w:hAnsi="Arial" w:cs="Arial"/>
+          <w:bCs/>
+          <w:color w:val="000000" w:themeColor="text1"/>
+          <w:sz w:val="24"/>
+          <w:szCs w:val="24"/>
+          <w:shd w:val="clear" w:color="auto" w:fill="FFFFFF"/>
+        </w:rPr>
+        <w:t>que as máquinas podem nos dar, melhorando a nossa qualidade de vida, meio ambiente e economia de recursos.</w:t>
+      </w:r>
+    </w:p>
+    <w:p>
+      <w:pPr>
+        <w:jc w:val="both"/>
+        <w:rPr>
+          <w:rFonts w:ascii="Arial" w:hAnsi="Arial" w:cs="Arial"/>
+          <w:bCs/>
+          <w:color w:val="000000" w:themeColor="text1"/>
+          <w:sz w:val="24"/>
+          <w:szCs w:val="24"/>
+          <w:shd w:val="clear" w:color="auto" w:fill="FFFFFF"/>
+        </w:rPr>
+      </w:pPr>
+    </w:p>
+    <w:p>
+      <w:pPr>
+        <w:jc w:val="both"/>
+        <w:rPr>
+          <w:rFonts w:ascii="Arial" w:hAnsi="Arial" w:cs="Arial"/>
+          <w:bCs/>
+          <w:color w:val="FF0000"/>
+          <w:sz w:val="24"/>
+          <w:szCs w:val="24"/>
+          <w:shd w:val="clear" w:color="auto" w:fill="FFFFFF"/>
+        </w:rPr>
+      </w:pPr>
+    </w:p>
+    <w:p>
+      <w:pPr>
+        <w:jc w:val="both"/>
+        <w:rPr>
+          <w:rFonts w:ascii="Arial" w:hAnsi="Arial" w:cs="Arial"/>
+          <w:bCs/>
+          <w:color w:val="FF0000"/>
+          <w:sz w:val="24"/>
+          <w:szCs w:val="24"/>
+          <w:shd w:val="clear" w:color="auto" w:fill="FFFFFF"/>
+        </w:rPr>
+      </w:pPr>
+      <w:r>
+        <w:rPr>
+          <w:rFonts w:ascii="Arial" w:hAnsi="Arial" w:cs="Arial"/>
+          <w:bCs/>
+          <w:color w:val="FF0000"/>
+          <w:sz w:val="24"/>
+          <w:szCs w:val="24"/>
+          <w:shd w:val="clear" w:color="auto" w:fill="FFFFFF"/>
+        </w:rPr>
+        <w:t xml:space="preserve">Empiricamente surgiram problemas, inevitavelmente e esses problemas terão de ser solucionados para assim alcançar um melhor </w:t>
+      </w:r>
+      <w:r>
+        <w:rPr>
+          <w:rFonts w:ascii="Arial" w:hAnsi="Arial" w:cs="Arial"/>
+          <w:bCs/>
+          <w:color w:val="FF0000"/>
+          <w:sz w:val="24"/>
+          <w:szCs w:val="24"/>
+          <w:shd w:val="clear" w:color="auto" w:fill="FFFFFF"/>
+        </w:rPr>
+        <w:t xml:space="preserve">resultado para a diminuição do </w:t>
+      </w:r>
+      <w:r>
+        <w:rPr>
+          <w:rFonts w:ascii="Arial" w:hAnsi="Arial" w:cs="Arial"/>
+          <w:bCs/>
+          <w:color w:val="FF0000"/>
+          <w:sz w:val="24"/>
+          <w:szCs w:val="24"/>
+          <w:shd w:val="clear" w:color="auto" w:fill="FFFFFF"/>
+        </w:rPr>
+        <w:t>desperdício alimentar.</w:t>
+      </w:r>
+      <w:r>
+        <w:rPr>
+          <w:rFonts w:ascii="Arial" w:hAnsi="Arial" w:cs="Arial"/>
+          <w:bCs/>
+          <w:color w:val="FF0000"/>
+          <w:sz w:val="24"/>
+          <w:szCs w:val="24"/>
+          <w:shd w:val="clear" w:color="auto" w:fill="FFFFFF"/>
+        </w:rPr>
+        <w:t xml:space="preserve"> Desse modo, entra a parte teórica que deverá solucionar de alguma maneira esses problemas com novas tecnologias, tomadas de decisão, etc...</w:t>
+      </w:r>
+    </w:p>
+    <w:p>
+      <w:pPr>
+        <w:jc w:val="both"/>
+        <w:rPr>
+          <w:rFonts w:ascii="Arial" w:hAnsi="Arial" w:cs="Arial"/>
+          <w:bCs/>
+          <w:color w:val="FF0000"/>
+          <w:sz w:val="24"/>
+          <w:szCs w:val="24"/>
+          <w:shd w:val="clear" w:color="auto" w:fill="FFFFFF"/>
+        </w:rPr>
+      </w:pPr>
+    </w:p>
+    <w:p>
+      <w:pPr>
+        <w:jc w:val="both"/>
+        <w:rPr>
+          <w:rFonts w:ascii="Arial" w:hAnsi="Arial" w:cs="Arial"/>
+          <w:color w:val="FF0000"/>
+          <w:sz w:val="20"/>
+          <w:szCs w:val="20"/>
+          <w:shd w:val="clear" w:color="auto" w:fill="FFFFFF"/>
+        </w:rPr>
+      </w:pPr>
+      <w:r>
+        <w:rPr>
+          <w:rFonts w:ascii="Arial" w:hAnsi="Arial" w:cs="Arial"/>
+          <w:color w:val="FF0000"/>
+          <w:sz w:val="20"/>
+          <w:szCs w:val="20"/>
+          <w:shd w:val="clear" w:color="auto" w:fill="FFFFFF"/>
+        </w:rPr>
+        <w:t xml:space="preserve">Pensando </w:t>
+      </w:r>
+      <w:r>
+        <w:rPr>
+          <w:rFonts w:ascii="Arial" w:hAnsi="Arial" w:cs="Arial"/>
+          <w:color w:val="FF0000"/>
+          <w:sz w:val="20"/>
+          <w:szCs w:val="20"/>
+          <w:shd w:val="clear" w:color="auto" w:fill="FFFFFF"/>
+        </w:rPr>
+        <w:t>nessa cadeia de problemas decorrentes do desperdício</w:t>
+      </w:r>
+      <w:r>
+        <w:rPr>
+          <w:rFonts w:ascii="Arial" w:hAnsi="Arial" w:cs="Arial"/>
+          <w:color w:val="FF0000"/>
+          <w:sz w:val="20"/>
+          <w:szCs w:val="20"/>
+          <w:shd w:val="clear" w:color="auto" w:fill="FFFFFF"/>
+        </w:rPr>
+        <w:t xml:space="preserve">, propomos </w:t>
+      </w:r>
+      <w:r>
+        <w:rPr>
+          <w:rFonts w:ascii="Arial" w:hAnsi="Arial" w:cs="Arial"/>
+          <w:color w:val="FF0000"/>
+          <w:sz w:val="20"/>
+          <w:szCs w:val="20"/>
+          <w:shd w:val="clear" w:color="auto" w:fill="FFFFFF"/>
+        </w:rPr>
+        <w:t xml:space="preserve">a criação de um software para </w:t>
+      </w:r>
+      <w:r>
+        <w:rPr>
+          <w:rFonts w:ascii="Arial" w:hAnsi="Arial" w:cs="Arial"/>
+          <w:color w:val="FF0000"/>
+          <w:sz w:val="20"/>
+          <w:szCs w:val="20"/>
+          <w:shd w:val="clear" w:color="auto" w:fill="FFFFFF"/>
+        </w:rPr>
+        <w:t xml:space="preserve">otimizar a tomada de decisão do quanto de comida produzir, estimando a quantidade de pessoas que </w:t>
+      </w:r>
+      <w:r>
+        <w:rPr>
+          <w:rFonts w:ascii="Arial" w:hAnsi="Arial" w:cs="Arial"/>
+          <w:color w:val="FF0000"/>
+          <w:sz w:val="20"/>
+          <w:szCs w:val="20"/>
+          <w:shd w:val="clear" w:color="auto" w:fill="FFFFFF"/>
+        </w:rPr>
+        <w:t xml:space="preserve">irão </w:t>
+      </w:r>
+      <w:r>
+        <w:rPr>
+          <w:rFonts w:ascii="Arial" w:hAnsi="Arial" w:cs="Arial"/>
+          <w:color w:val="FF0000"/>
+          <w:sz w:val="20"/>
+          <w:szCs w:val="20"/>
+          <w:shd w:val="clear" w:color="auto" w:fill="FFFFFF"/>
+        </w:rPr>
+        <w:t>comp</w:t>
+      </w:r>
+      <w:r>
+        <w:rPr>
+          <w:rFonts w:ascii="Arial" w:hAnsi="Arial" w:cs="Arial"/>
+          <w:color w:val="FF0000"/>
+          <w:sz w:val="20"/>
+          <w:szCs w:val="20"/>
+          <w:shd w:val="clear" w:color="auto" w:fill="FFFFFF"/>
+        </w:rPr>
+        <w:t xml:space="preserve">arecer </w:t>
+      </w:r>
+      <w:r>
+        <w:rPr>
+          <w:rFonts w:ascii="Arial" w:hAnsi="Arial" w:cs="Arial"/>
+          <w:color w:val="FF0000"/>
+          <w:sz w:val="20"/>
+          <w:szCs w:val="20"/>
+          <w:shd w:val="clear" w:color="auto" w:fill="FFFFFF"/>
+        </w:rPr>
+        <w:t>no local da refeição.</w:t>
+      </w:r>
+      <w:r>
+        <w:rPr>
+          <w:rFonts w:ascii="Arial" w:hAnsi="Arial" w:cs="Arial"/>
+          <w:color w:val="FF0000"/>
+          <w:sz w:val="20"/>
+          <w:szCs w:val="20"/>
+          <w:shd w:val="clear" w:color="auto" w:fill="FFFFFF"/>
+        </w:rPr>
+        <w:t xml:space="preserve"> Atuando assim numa das raízes do problema do desperdício.</w:t>
+      </w:r>
+      <w:r>
+        <w:rPr>
+          <w:rFonts w:ascii="Arial" w:hAnsi="Arial" w:cs="Arial"/>
+          <w:color w:val="FF0000"/>
+          <w:sz w:val="20"/>
+          <w:szCs w:val="20"/>
+          <w:shd w:val="clear" w:color="auto" w:fill="FFFFFF"/>
+        </w:rPr>
+        <w:t xml:space="preserve"> Essa estimativa seria feita com o auxílio</w:t>
+      </w:r>
+      <w:r>
+        <w:rPr>
+          <w:rFonts w:ascii="Arial" w:hAnsi="Arial" w:cs="Arial"/>
+          <w:color w:val="FF0000"/>
+          <w:sz w:val="20"/>
+          <w:szCs w:val="20"/>
+          <w:shd w:val="clear" w:color="auto" w:fill="FFFFFF"/>
+        </w:rPr>
+        <w:t xml:space="preserve"> da I</w:t>
+      </w:r>
+      <w:r>
+        <w:rPr>
+          <w:rFonts w:ascii="Arial" w:hAnsi="Arial" w:cs="Arial"/>
+          <w:color w:val="FF0000"/>
+          <w:sz w:val="20"/>
+          <w:szCs w:val="20"/>
+          <w:shd w:val="clear" w:color="auto" w:fill="FFFFFF"/>
+        </w:rPr>
+        <w:t xml:space="preserve">nteligência </w:t>
+      </w:r>
+      <w:r>
+        <w:rPr>
+          <w:rFonts w:ascii="Arial" w:hAnsi="Arial" w:cs="Arial"/>
+          <w:color w:val="FF0000"/>
+          <w:sz w:val="20"/>
+          <w:szCs w:val="20"/>
+          <w:shd w:val="clear" w:color="auto" w:fill="FFFFFF"/>
+        </w:rPr>
+        <w:t>A</w:t>
+      </w:r>
+      <w:r>
+        <w:rPr>
+          <w:rFonts w:ascii="Arial" w:hAnsi="Arial" w:cs="Arial"/>
+          <w:color w:val="FF0000"/>
+          <w:sz w:val="20"/>
+          <w:szCs w:val="20"/>
+          <w:shd w:val="clear" w:color="auto" w:fill="FFFFFF"/>
+        </w:rPr>
+        <w:t xml:space="preserve">rtificial, </w:t>
+      </w:r>
+      <w:proofErr w:type="spellStart"/>
+      <w:r>
+        <w:rPr>
+          <w:rFonts w:ascii="Arial" w:hAnsi="Arial" w:cs="Arial"/>
+          <w:color w:val="FF0000"/>
+          <w:sz w:val="20"/>
+          <w:szCs w:val="20"/>
+          <w:shd w:val="clear" w:color="auto" w:fill="FFFFFF"/>
+        </w:rPr>
+        <w:t>Machine</w:t>
+      </w:r>
+      <w:proofErr w:type="spellEnd"/>
+      <w:r>
+        <w:rPr>
+          <w:rFonts w:ascii="Arial" w:hAnsi="Arial" w:cs="Arial"/>
+          <w:color w:val="FF0000"/>
+          <w:sz w:val="20"/>
+          <w:szCs w:val="20"/>
+          <w:shd w:val="clear" w:color="auto" w:fill="FFFFFF"/>
+        </w:rPr>
+        <w:t xml:space="preserve"> Learning e seus algoritmos</w:t>
+      </w:r>
+      <w:r>
+        <w:rPr>
+          <w:rFonts w:ascii="Arial" w:hAnsi="Arial" w:cs="Arial"/>
+          <w:color w:val="FF0000"/>
+          <w:sz w:val="20"/>
+          <w:szCs w:val="20"/>
+          <w:shd w:val="clear" w:color="auto" w:fill="FFFFFF"/>
+        </w:rPr>
+        <w:t xml:space="preserve"> de predição. Destarte, reduzir consideravelmente o desperdício de comida depois de pronta, ou seja, aquele desperdício dentro dos 46% desperdiçados em todo o mundo, reduzindo também indiretamente os gases do efeito estufa provenientes da comida desperdiçada. </w:t>
+      </w:r>
+    </w:p>
+    <w:p>
+      <w:pPr>
+        <w:jc w:val="both"/>
+        <w:rPr>
+          <w:rFonts w:ascii="Arial" w:hAnsi="Arial" w:cs="Arial"/>
+          <w:color w:val="000000" w:themeColor="text1"/>
+          <w:sz w:val="24"/>
+          <w:szCs w:val="24"/>
+          <w:shd w:val="clear" w:color="auto" w:fill="FFFFFF"/>
+        </w:rPr>
+      </w:pPr>
+    </w:p>
+    <w:p>
+      <w:pPr>
+        <w:jc w:val="both"/>
+        <w:rPr>
+          <w:rFonts w:ascii="Arial" w:hAnsi="Arial" w:cs="Arial"/>
+          <w:color w:val="000000" w:themeColor="text1"/>
+          <w:sz w:val="24"/>
+          <w:szCs w:val="24"/>
+          <w:shd w:val="clear" w:color="auto" w:fill="FFFFFF"/>
+        </w:rPr>
+      </w:pPr>
+      <w:r>
+        <w:rPr>
+          <w:rFonts w:ascii="Arial" w:hAnsi="Arial" w:cs="Arial"/>
+          <w:color w:val="000000" w:themeColor="text1"/>
+          <w:sz w:val="24"/>
+          <w:szCs w:val="24"/>
+          <w:shd w:val="clear" w:color="auto" w:fill="FFFFFF"/>
+        </w:rPr>
         <w:lastRenderedPageBreak/>
-        <w:t>Importante deixar claro o quanto pesquisas relacionadas a estes temas podem ajudar tanto na prática quanto na teoria.</w:t>
-      </w:r>
-      <w:r>
-        <w:rPr>
-          <w:rFonts w:ascii="Arial" w:hAnsi="Arial" w:cs="Arial"/>
-          <w:bCs/>
-          <w:color w:val="000000" w:themeColor="text1"/>
-          <w:sz w:val="24"/>
-          <w:szCs w:val="24"/>
-          <w:shd w:val="clear" w:color="auto" w:fill="FFFFFF"/>
-        </w:rPr>
-        <w:t xml:space="preserve"> Empiricamente surgiram problemas, inevitavelmente e esses problemas terão de ser solucionados para assim alcançar um melhor </w:t>
-      </w:r>
-      <w:r>
-        <w:rPr>
-          <w:rFonts w:ascii="Arial" w:hAnsi="Arial" w:cs="Arial"/>
-          <w:bCs/>
-          <w:color w:val="000000" w:themeColor="text1"/>
-          <w:sz w:val="24"/>
-          <w:szCs w:val="24"/>
-          <w:shd w:val="clear" w:color="auto" w:fill="FFFFFF"/>
-        </w:rPr>
-        <w:t xml:space="preserve">resultado para a diminuição do </w:t>
-      </w:r>
-      <w:r>
-        <w:rPr>
-          <w:rFonts w:ascii="Arial" w:hAnsi="Arial" w:cs="Arial"/>
-          <w:bCs/>
-          <w:color w:val="000000" w:themeColor="text1"/>
-          <w:sz w:val="24"/>
-          <w:szCs w:val="24"/>
-          <w:shd w:val="clear" w:color="auto" w:fill="FFFFFF"/>
-        </w:rPr>
-        <w:t>desperdício alimentar.</w:t>
-      </w:r>
-      <w:r>
-        <w:rPr>
-          <w:rFonts w:ascii="Arial" w:hAnsi="Arial" w:cs="Arial"/>
-          <w:bCs/>
-          <w:color w:val="000000" w:themeColor="text1"/>
-          <w:sz w:val="24"/>
-          <w:szCs w:val="24"/>
-          <w:shd w:val="clear" w:color="auto" w:fill="FFFFFF"/>
-        </w:rPr>
-        <w:t xml:space="preserve"> Desse modo, entra a parte teórica que deverá solucionar de alguma maneira esses problemas com novas tecnologias, tomadas de decisão, etc...</w:t>
+        <w:t xml:space="preserve">RELEVÂNCIA </w:t>
+      </w:r>
+    </w:p>
+    <w:p>
+      <w:pPr>
+        <w:jc w:val="both"/>
+        <w:rPr>
+          <w:rFonts w:ascii="Arial" w:hAnsi="Arial" w:cs="Arial"/>
+          <w:color w:val="000000" w:themeColor="text1"/>
+          <w:sz w:val="24"/>
+          <w:szCs w:val="24"/>
+        </w:rPr>
+      </w:pPr>
+      <w:r>
+        <w:rPr>
+          <w:rFonts w:ascii="Arial" w:hAnsi="Arial" w:cs="Arial"/>
+          <w:color w:val="000000" w:themeColor="text1"/>
+          <w:sz w:val="24"/>
+          <w:szCs w:val="24"/>
+        </w:rPr>
+        <w:t>6.</w:t>
+      </w:r>
+      <w:r>
+        <w:rPr>
+          <w:rFonts w:ascii="Arial" w:hAnsi="Arial" w:cs="Arial"/>
+          <w:color w:val="000000" w:themeColor="text1"/>
+          <w:sz w:val="24"/>
+          <w:szCs w:val="24"/>
+        </w:rPr>
+        <w:t xml:space="preserve"> </w:t>
       </w:r>
       <w:bookmarkStart w:id="0" w:name="_GoBack"/>
       <w:bookmarkEnd w:id="0"/>
+      <w:r>
+        <w:rPr>
+          <w:rFonts w:ascii="Arial" w:hAnsi="Arial" w:cs="Arial"/>
+          <w:color w:val="000000" w:themeColor="text1"/>
+          <w:sz w:val="24"/>
+          <w:szCs w:val="24"/>
+        </w:rPr>
+        <w:t>São</w:t>
+      </w:r>
+      <w:r>
+        <w:rPr>
+          <w:rFonts w:ascii="Arial" w:hAnsi="Arial" w:cs="Arial"/>
+          <w:color w:val="000000" w:themeColor="text1"/>
+          <w:sz w:val="24"/>
+          <w:szCs w:val="24"/>
+        </w:rPr>
+        <w:t xml:space="preserve"> incontáveis </w:t>
+      </w:r>
+      <w:r>
+        <w:rPr>
+          <w:rFonts w:ascii="Arial" w:hAnsi="Arial" w:cs="Arial"/>
+          <w:color w:val="000000" w:themeColor="text1"/>
+          <w:sz w:val="24"/>
+          <w:szCs w:val="24"/>
+        </w:rPr>
+        <w:t>as melhorias que irão trazer para diversos setores da indústria e áreas da sociedade.</w:t>
+      </w:r>
     </w:p>
     <w:p>
       <w:pPr>
         <w:jc w:val="both"/>
         <w:rPr>
           <w:rFonts w:ascii="Arial" w:hAnsi="Arial" w:cs="Arial"/>
-          <w:bCs/>
-          <w:color w:val="000000" w:themeColor="text1"/>
-          <w:sz w:val="24"/>
-          <w:szCs w:val="24"/>
-          <w:shd w:val="clear" w:color="auto" w:fill="FFFFFF"/>
-        </w:rPr>
-      </w:pPr>
+          <w:color w:val="000000" w:themeColor="text1"/>
+          <w:sz w:val="24"/>
+          <w:szCs w:val="24"/>
+        </w:rPr>
+      </w:pPr>
+      <w:r>
+        <w:rPr>
+          <w:rFonts w:ascii="Arial" w:hAnsi="Arial" w:cs="Arial"/>
+          <w:color w:val="000000" w:themeColor="text1"/>
+          <w:sz w:val="24"/>
+          <w:szCs w:val="24"/>
+        </w:rPr>
+        <w:t>Para as empresas será notável a economia gerada quanto a redução de alimento desperdiçado. Principalmente no gasto de recursos escassos e no destino de detritos alimentares. Fazendo assim com que o lucro da empresa tenha um leve acréscimo, dinheiro no qual poderá ser destinado a investimento em tecnologia, melhorias de processos, etc.</w:t>
+      </w:r>
     </w:p>
     <w:p>
       <w:pPr>
@@ -629,192 +1142,58 @@
         <w:rPr>
           <w:rFonts w:ascii="Arial" w:hAnsi="Arial" w:cs="Arial"/>
           <w:color w:val="000000" w:themeColor="text1"/>
-          <w:sz w:val="20"/>
-          <w:szCs w:val="20"/>
-          <w:shd w:val="clear" w:color="auto" w:fill="FFFFFF"/>
-        </w:rPr>
-      </w:pPr>
-      <w:r>
-        <w:rPr>
-          <w:rFonts w:ascii="Arial" w:hAnsi="Arial" w:cs="Arial"/>
-          <w:color w:val="000000" w:themeColor="text1"/>
-          <w:sz w:val="20"/>
-          <w:szCs w:val="20"/>
-          <w:shd w:val="clear" w:color="auto" w:fill="FFFFFF"/>
-        </w:rPr>
-        <w:t xml:space="preserve">Pensando </w:t>
-      </w:r>
-      <w:r>
-        <w:rPr>
-          <w:rFonts w:ascii="Arial" w:hAnsi="Arial" w:cs="Arial"/>
-          <w:color w:val="000000" w:themeColor="text1"/>
-          <w:sz w:val="20"/>
-          <w:szCs w:val="20"/>
-          <w:shd w:val="clear" w:color="auto" w:fill="FFFFFF"/>
-        </w:rPr>
-        <w:t>nessa cadeia de problemas decorrentes do desperdício</w:t>
-      </w:r>
-      <w:r>
-        <w:rPr>
-          <w:rFonts w:ascii="Arial" w:hAnsi="Arial" w:cs="Arial"/>
-          <w:color w:val="000000" w:themeColor="text1"/>
-          <w:sz w:val="20"/>
-          <w:szCs w:val="20"/>
-          <w:shd w:val="clear" w:color="auto" w:fill="FFFFFF"/>
-        </w:rPr>
-        <w:t xml:space="preserve">, propomos </w:t>
-      </w:r>
-      <w:r>
-        <w:rPr>
-          <w:rFonts w:ascii="Arial" w:hAnsi="Arial" w:cs="Arial"/>
-          <w:color w:val="000000" w:themeColor="text1"/>
-          <w:sz w:val="20"/>
-          <w:szCs w:val="20"/>
-          <w:shd w:val="clear" w:color="auto" w:fill="FFFFFF"/>
-        </w:rPr>
-        <w:t xml:space="preserve">a criação de um software para </w:t>
-      </w:r>
-      <w:r>
-        <w:rPr>
-          <w:rFonts w:ascii="Arial" w:hAnsi="Arial" w:cs="Arial"/>
-          <w:color w:val="000000" w:themeColor="text1"/>
-          <w:sz w:val="20"/>
-          <w:szCs w:val="20"/>
-          <w:shd w:val="clear" w:color="auto" w:fill="FFFFFF"/>
-        </w:rPr>
-        <w:t xml:space="preserve">otimizar a tomada de decisão do quanto de comida produzir, estimando a quantidade de pessoas que </w:t>
-      </w:r>
-      <w:r>
-        <w:rPr>
-          <w:rFonts w:ascii="Arial" w:hAnsi="Arial" w:cs="Arial"/>
-          <w:color w:val="000000" w:themeColor="text1"/>
-          <w:sz w:val="20"/>
-          <w:szCs w:val="20"/>
-          <w:shd w:val="clear" w:color="auto" w:fill="FFFFFF"/>
-        </w:rPr>
-        <w:t xml:space="preserve">irão </w:t>
-      </w:r>
-      <w:r>
-        <w:rPr>
-          <w:rFonts w:ascii="Arial" w:hAnsi="Arial" w:cs="Arial"/>
-          <w:color w:val="000000" w:themeColor="text1"/>
-          <w:sz w:val="20"/>
-          <w:szCs w:val="20"/>
-          <w:shd w:val="clear" w:color="auto" w:fill="FFFFFF"/>
-        </w:rPr>
-        <w:t>comp</w:t>
-      </w:r>
-      <w:r>
-        <w:rPr>
-          <w:rFonts w:ascii="Arial" w:hAnsi="Arial" w:cs="Arial"/>
-          <w:color w:val="000000" w:themeColor="text1"/>
-          <w:sz w:val="20"/>
-          <w:szCs w:val="20"/>
-          <w:shd w:val="clear" w:color="auto" w:fill="FFFFFF"/>
-        </w:rPr>
-        <w:t xml:space="preserve">arecer </w:t>
-      </w:r>
-      <w:r>
-        <w:rPr>
-          <w:rFonts w:ascii="Arial" w:hAnsi="Arial" w:cs="Arial"/>
-          <w:color w:val="000000" w:themeColor="text1"/>
-          <w:sz w:val="20"/>
-          <w:szCs w:val="20"/>
-          <w:shd w:val="clear" w:color="auto" w:fill="FFFFFF"/>
-        </w:rPr>
-        <w:t>no local da refeição.</w:t>
-      </w:r>
-      <w:r>
-        <w:rPr>
-          <w:rFonts w:ascii="Arial" w:hAnsi="Arial" w:cs="Arial"/>
-          <w:color w:val="000000" w:themeColor="text1"/>
-          <w:sz w:val="20"/>
-          <w:szCs w:val="20"/>
-          <w:shd w:val="clear" w:color="auto" w:fill="FFFFFF"/>
-        </w:rPr>
-        <w:t xml:space="preserve"> Atuando assim numa das raízes do problema do desperdício.</w:t>
-      </w:r>
-      <w:r>
-        <w:rPr>
-          <w:rFonts w:ascii="Arial" w:hAnsi="Arial" w:cs="Arial"/>
-          <w:color w:val="000000" w:themeColor="text1"/>
-          <w:sz w:val="20"/>
-          <w:szCs w:val="20"/>
-          <w:shd w:val="clear" w:color="auto" w:fill="FFFFFF"/>
-        </w:rPr>
-        <w:t xml:space="preserve"> Essa estimativa seria feita com o auxílio</w:t>
-      </w:r>
-      <w:r>
-        <w:rPr>
-          <w:rFonts w:ascii="Arial" w:hAnsi="Arial" w:cs="Arial"/>
-          <w:color w:val="000000" w:themeColor="text1"/>
-          <w:sz w:val="20"/>
-          <w:szCs w:val="20"/>
-          <w:shd w:val="clear" w:color="auto" w:fill="FFFFFF"/>
-        </w:rPr>
-        <w:t xml:space="preserve"> da I</w:t>
-      </w:r>
-      <w:r>
-        <w:rPr>
-          <w:rFonts w:ascii="Arial" w:hAnsi="Arial" w:cs="Arial"/>
-          <w:color w:val="000000" w:themeColor="text1"/>
-          <w:sz w:val="20"/>
-          <w:szCs w:val="20"/>
-          <w:shd w:val="clear" w:color="auto" w:fill="FFFFFF"/>
-        </w:rPr>
-        <w:t xml:space="preserve">nteligência </w:t>
-      </w:r>
-      <w:r>
-        <w:rPr>
-          <w:rFonts w:ascii="Arial" w:hAnsi="Arial" w:cs="Arial"/>
-          <w:color w:val="000000" w:themeColor="text1"/>
-          <w:sz w:val="20"/>
-          <w:szCs w:val="20"/>
-          <w:shd w:val="clear" w:color="auto" w:fill="FFFFFF"/>
-        </w:rPr>
-        <w:t>A</w:t>
-      </w:r>
-      <w:r>
-        <w:rPr>
-          <w:rFonts w:ascii="Arial" w:hAnsi="Arial" w:cs="Arial"/>
-          <w:color w:val="000000" w:themeColor="text1"/>
-          <w:sz w:val="20"/>
-          <w:szCs w:val="20"/>
-          <w:shd w:val="clear" w:color="auto" w:fill="FFFFFF"/>
-        </w:rPr>
-        <w:t xml:space="preserve">rtificial, </w:t>
+          <w:sz w:val="24"/>
+          <w:szCs w:val="24"/>
+        </w:rPr>
+      </w:pPr>
+      <w:r>
+        <w:rPr>
+          <w:rFonts w:ascii="Arial" w:hAnsi="Arial" w:cs="Arial"/>
+          <w:color w:val="000000" w:themeColor="text1"/>
+          <w:sz w:val="24"/>
+          <w:szCs w:val="24"/>
+        </w:rPr>
+        <w:t>Acredita-se que para uma sociedade saudável, tem de haver uma relação entre homem e meio ambiente que não seja de degradação.</w:t>
+      </w:r>
+    </w:p>
+    <w:p>
+      <w:pPr>
+        <w:jc w:val="both"/>
+        <w:rPr>
+          <w:rFonts w:ascii="Arial" w:hAnsi="Arial" w:cs="Arial"/>
+          <w:color w:val="000000" w:themeColor="text1"/>
+          <w:sz w:val="24"/>
+          <w:szCs w:val="24"/>
+        </w:rPr>
+      </w:pPr>
+      <w:r>
+        <w:rPr>
+          <w:rFonts w:ascii="Arial" w:hAnsi="Arial" w:cs="Arial"/>
+          <w:color w:val="000000" w:themeColor="text1"/>
+          <w:sz w:val="24"/>
+          <w:szCs w:val="24"/>
+        </w:rPr>
+        <w:t xml:space="preserve">Em uma pesquisa realizada, </w:t>
       </w:r>
       <w:proofErr w:type="spellStart"/>
       <w:r>
         <w:rPr>
           <w:rFonts w:ascii="Arial" w:hAnsi="Arial" w:cs="Arial"/>
           <w:color w:val="000000" w:themeColor="text1"/>
-          <w:sz w:val="20"/>
-          <w:szCs w:val="20"/>
-          <w:shd w:val="clear" w:color="auto" w:fill="FFFFFF"/>
-        </w:rPr>
-        <w:t>Machine</w:t>
+          <w:sz w:val="24"/>
+          <w:szCs w:val="24"/>
+        </w:rPr>
+        <w:t>Riani</w:t>
       </w:r>
       <w:proofErr w:type="spellEnd"/>
       <w:r>
         <w:rPr>
           <w:rFonts w:ascii="Arial" w:hAnsi="Arial" w:cs="Arial"/>
           <w:color w:val="000000" w:themeColor="text1"/>
-          <w:sz w:val="20"/>
-          <w:szCs w:val="20"/>
-          <w:shd w:val="clear" w:color="auto" w:fill="FFFFFF"/>
-        </w:rPr>
-        <w:t xml:space="preserve"> Learning e seus algoritmos</w:t>
-      </w:r>
-      <w:r>
-        <w:rPr>
-          <w:rFonts w:ascii="Arial" w:hAnsi="Arial" w:cs="Arial"/>
-          <w:color w:val="000000" w:themeColor="text1"/>
-          <w:sz w:val="20"/>
-          <w:szCs w:val="20"/>
-          <w:shd w:val="clear" w:color="auto" w:fill="FFFFFF"/>
-        </w:rPr>
-        <w:t xml:space="preserve"> de predição. Destarte, reduzir consideravelmente o desperdício de comida depois de pronta, ou seja, aquele desperdício dentro dos 46% desperdiçados em todo o mundo, reduzindo também indiretamente os gases do efeito estufa provenientes da comida desperdiçada. </w:t>
+          <w:sz w:val="24"/>
+          <w:szCs w:val="24"/>
+        </w:rPr>
+        <w:t xml:space="preserve"> Costa, J.L, relaciona a vida urbana e meio ambiente da seguinte forma: “ O meio ambiente é o espaço onde se dão as relações do homem com os demais componentes da natureza.”.</w:t>
       </w:r>
     </w:p>
     <w:p>
@@ -825,28 +1204,53 @@
           <w:color w:val="000000" w:themeColor="text1"/>
           <w:sz w:val="24"/>
           <w:szCs w:val="24"/>
-          <w:shd w:val="clear" w:color="auto" w:fill="FFFFFF"/>
-        </w:rPr>
-      </w:pPr>
-    </w:p>
-    <w:p>
-      <w:pPr>
-        <w:jc w:val="both"/>
-        <w:rPr>
-          <w:rFonts w:ascii="Arial" w:hAnsi="Arial" w:cs="Arial"/>
-          <w:color w:val="000000" w:themeColor="text1"/>
-          <w:sz w:val="24"/>
-          <w:szCs w:val="24"/>
-        </w:rPr>
-      </w:pPr>
-    </w:p>
-    <w:p>
-      <w:pPr>
-        <w:rPr>
-          <w:sz w:val="20"/>
-          <w:szCs w:val="20"/>
-        </w:rPr>
-      </w:pPr>
+        </w:rPr>
+      </w:pPr>
+      <w:r>
+        <w:rPr>
+          <w:rFonts w:ascii="Arial" w:hAnsi="Arial" w:cs="Arial"/>
+          <w:color w:val="000000" w:themeColor="text1"/>
+          <w:sz w:val="24"/>
+          <w:szCs w:val="24"/>
+        </w:rPr>
+        <w:t xml:space="preserve">Portanto, será de suma importância para uma sociedade a redução do desperdício alimentar, para que seja </w:t>
+      </w:r>
+      <w:r>
+        <w:rPr>
+          <w:rFonts w:ascii="Arial" w:hAnsi="Arial" w:cs="Arial"/>
+          <w:color w:val="000000" w:themeColor="text1"/>
+          <w:sz w:val="24"/>
+          <w:szCs w:val="24"/>
+        </w:rPr>
+        <w:t>possível</w:t>
+      </w:r>
+      <w:r>
+        <w:rPr>
+          <w:rFonts w:ascii="Arial" w:hAnsi="Arial" w:cs="Arial"/>
+          <w:color w:val="000000" w:themeColor="text1"/>
+          <w:sz w:val="24"/>
+          <w:szCs w:val="24"/>
+        </w:rPr>
+        <w:t xml:space="preserve"> cada vez mais o alcance do </w:t>
+      </w:r>
+      <w:r>
+        <w:rPr>
+          <w:rFonts w:ascii="Arial" w:hAnsi="Arial" w:cs="Arial"/>
+          <w:color w:val="000000" w:themeColor="text1"/>
+          <w:sz w:val="24"/>
+          <w:szCs w:val="24"/>
+        </w:rPr>
+        <w:t>equilíbrio</w:t>
+      </w:r>
+      <w:r>
+        <w:rPr>
+          <w:rFonts w:ascii="Arial" w:hAnsi="Arial" w:cs="Arial"/>
+          <w:color w:val="000000" w:themeColor="text1"/>
+          <w:sz w:val="24"/>
+          <w:szCs w:val="24"/>
+        </w:rPr>
+        <w:t xml:space="preserve"> entre a relação do ser humano e os componentes da natureza.</w:t>
+      </w:r>
     </w:p>
     <w:sectPr>
       <w:pgSz w:w="11906" w:h="16838"/>

</xml_diff>